<commit_message>
Update Project Plan Changes Report.docx
I have updated the Project Plan Changes Report. I have added some diagrams, which I just created as well.
</commit_message>
<xml_diff>
--- a/documentation/Project Plan Changes Report.docx
+++ b/documentation/Project Plan Changes Report.docx
@@ -69,6 +69,15 @@
     </w:p>
     <w:sdt>
       <w:sdtPr>
+        <w:rPr>
+          <w:rFonts w:asciiTheme="minorHAnsi" w:eastAsiaTheme="minorHAnsi" w:hAnsiTheme="minorHAnsi" w:cstheme="minorBidi"/>
+          <w:color w:val="auto"/>
+          <w:kern w:val="2"/>
+          <w:sz w:val="22"/>
+          <w:szCs w:val="22"/>
+          <w:lang w:val="en-GB"/>
+          <w14:ligatures w14:val="standardContextual"/>
+        </w:rPr>
         <w:id w:val="-1766830691"/>
         <w:docPartObj>
           <w:docPartGallery w:val="Table of Contents"/>
@@ -77,16 +86,9 @@
       </w:sdtPr>
       <w:sdtEndPr>
         <w:rPr>
-          <w:rFonts w:asciiTheme="minorHAnsi" w:eastAsiaTheme="minorHAnsi" w:hAnsiTheme="minorHAnsi" w:cstheme="minorBidi"/>
           <w:b/>
           <w:bCs/>
           <w:noProof/>
-          <w:color w:val="auto"/>
-          <w:kern w:val="2"/>
-          <w:sz w:val="22"/>
-          <w:szCs w:val="22"/>
-          <w:lang w:val="en-GB"/>
-          <w14:ligatures w14:val="standardContextual"/>
         </w:rPr>
       </w:sdtEndPr>
       <w:sdtContent>
@@ -858,12 +860,28 @@
     </w:p>
     <w:p>
       <w:r>
-        <w:t>In the plan I have mentioned that I would perform unit and system testing on my web application. I had to abandon both of these testing methods given that, one; I did not have much time left because I have left testing for last week or so, two; I had no idea how to unit test PHP code.</w:t>
-      </w:r>
-    </w:p>
-    <w:p>
-      <w:r>
-        <w:t>Instead, I have decided to swap these two methods of testing with component and database testing. In the component testing document I was just basically confirming that each component like images, fonts, styles, scripts, html cards load correctly. While database testing was all about testing SQL queries and seeing if the actual result is same or different as the expected result.</w:t>
+        <w:t xml:space="preserve">In the plan I have mentioned that I would perform unit and system testing on my web application. I had to abandon </w:t>
+      </w:r>
+      <w:proofErr w:type="gramStart"/>
+      <w:r>
+        <w:t>both of these</w:t>
+      </w:r>
+      <w:proofErr w:type="gramEnd"/>
+      <w:r>
+        <w:t xml:space="preserve"> testing methods given that, one; I did not have much time left because I have left testing for last week or so, two; I had no idea how to unit test PHP code.</w:t>
+      </w:r>
+    </w:p>
+    <w:p>
+      <w:r>
+        <w:t xml:space="preserve">Instead, I have decided to swap these two methods of testing with component and database testing. In the component testing </w:t>
+      </w:r>
+      <w:proofErr w:type="gramStart"/>
+      <w:r>
+        <w:t>document</w:t>
+      </w:r>
+      <w:proofErr w:type="gramEnd"/>
+      <w:r>
+        <w:t xml:space="preserve"> I was just basically confirming that each component like images, fonts, styles, scripts, html cards load correctly. While database testing was all about testing SQL queries and seeing if the actual result is same or different as the expected result.</w:t>
       </w:r>
     </w:p>
     <w:p>
@@ -930,7 +948,7 @@
           <w:noProof/>
         </w:rPr>
         <w:drawing>
-          <wp:inline distT="0" distB="0" distL="0" distR="0" wp14:anchorId="423A8373" wp14:editId="2DAB17C0">
+          <wp:inline distT="0" distB="0" distL="0" distR="0" wp14:anchorId="423A8373" wp14:editId="6B7A236B">
             <wp:extent cx="5731510" cy="4212743"/>
             <wp:effectExtent l="0" t="0" r="2540" b="0"/>
             <wp:docPr id="629106560" name="Picture 3" descr="A diagram of a flowchart&#10;&#10;Description automatically generated"/>
@@ -977,6 +995,7 @@
         <w:pStyle w:val="Heading4"/>
       </w:pPr>
       <w:r>
+        <w:lastRenderedPageBreak/>
         <w:t>Entity Relationship Diagram</w:t>
       </w:r>
     </w:p>
@@ -1102,6 +1121,7 @@
         <w:pStyle w:val="Heading4"/>
       </w:pPr>
       <w:r>
+        <w:lastRenderedPageBreak/>
         <w:t>Use Case</w:t>
       </w:r>
     </w:p>
@@ -1261,6 +1281,7 @@
         <w:pStyle w:val="Heading3"/>
       </w:pPr>
       <w:r>
+        <w:lastRenderedPageBreak/>
         <w:t xml:space="preserve">Business Model </w:t>
       </w:r>
       <w:r>
@@ -1270,10 +1291,7 @@
     </w:p>
     <w:p>
       <w:r>
-        <w:t xml:space="preserve">This section focuses on showcasing the </w:t>
-      </w:r>
-      <w:r>
-        <w:t>updated diagrams made at the end of the development stage.</w:t>
+        <w:t>This section focuses on showcasing the updated diagrams made at the end of the development stage.</w:t>
       </w:r>
       <w:r>
         <w:t xml:space="preserve"> </w:t>
@@ -1376,7 +1394,15 @@
         <w:t xml:space="preserve">The site map of the whole web app has </w:t>
       </w:r>
       <w:r>
-        <w:t>expanded substantially, mainly as a result of new pages being added to the project.</w:t>
+        <w:t xml:space="preserve">expanded substantially, mainly </w:t>
+      </w:r>
+      <w:proofErr w:type="gramStart"/>
+      <w:r>
+        <w:t>as a result of</w:t>
+      </w:r>
+      <w:proofErr w:type="gramEnd"/>
+      <w:r>
+        <w:t xml:space="preserve"> new pages being added to the project.</w:t>
       </w:r>
     </w:p>
     <w:p>
@@ -1447,7 +1473,352 @@
         <w:t>Use Case</w:t>
       </w:r>
     </w:p>
-    <w:p/>
+    <w:p>
+      <w:r>
+        <w:t xml:space="preserve">The diagrams below, also have expanded just like the sitemap previously mentioned. </w:t>
+      </w:r>
+      <w:r>
+        <w:t xml:space="preserve">With a live working version of the </w:t>
+      </w:r>
+      <w:r>
+        <w:t>system,</w:t>
+      </w:r>
+      <w:r>
+        <w:t xml:space="preserve"> I was able to </w:t>
+      </w:r>
+      <w:proofErr w:type="gramStart"/>
+      <w:r>
+        <w:t>more clearly replicate each user scenario</w:t>
+      </w:r>
+      <w:proofErr w:type="gramEnd"/>
+      <w:r>
+        <w:t xml:space="preserve">. I have </w:t>
+      </w:r>
+      <w:proofErr w:type="gramStart"/>
+      <w:r>
+        <w:t>ran</w:t>
+      </w:r>
+      <w:proofErr w:type="gramEnd"/>
+      <w:r>
+        <w:t xml:space="preserve"> out of time to implement the missing small features, but I will talk about that in the evaluation report. </w:t>
+      </w:r>
+    </w:p>
+    <w:p>
+      <w:pPr>
+        <w:rPr>
+          <w:b/>
+          <w:bCs/>
+        </w:rPr>
+      </w:pPr>
+      <w:r>
+        <w:rPr>
+          <w:b/>
+          <w:bCs/>
+        </w:rPr>
+        <w:t>Player Management:</w:t>
+      </w:r>
+    </w:p>
+    <w:p>
+      <w:r>
+        <w:rPr>
+          <w:noProof/>
+        </w:rPr>
+        <w:drawing>
+          <wp:inline distT="0" distB="0" distL="0" distR="0" wp14:anchorId="0B181568" wp14:editId="39CDD5F3">
+            <wp:extent cx="5731510" cy="1772285"/>
+            <wp:effectExtent l="0" t="0" r="2540" b="0"/>
+            <wp:docPr id="264643346" name="Picture 1" descr="A black background with white ovals&#10;&#10;Description automatically generated"/>
+            <wp:cNvGraphicFramePr>
+              <a:graphicFrameLocks xmlns:a="http://schemas.openxmlformats.org/drawingml/2006/main" noChangeAspect="1"/>
+            </wp:cNvGraphicFramePr>
+            <a:graphic xmlns:a="http://schemas.openxmlformats.org/drawingml/2006/main">
+              <a:graphicData uri="http://schemas.openxmlformats.org/drawingml/2006/picture">
+                <pic:pic xmlns:pic="http://schemas.openxmlformats.org/drawingml/2006/picture">
+                  <pic:nvPicPr>
+                    <pic:cNvPr id="546875640" name="Picture 1" descr="A black background with white ovals&#10;&#10;Description automatically generated"/>
+                    <pic:cNvPicPr/>
+                  </pic:nvPicPr>
+                  <pic:blipFill>
+                    <a:blip r:embed="rId13">
+                      <a:extLst>
+                        <a:ext uri="{28A0092B-C50C-407E-A947-70E740481C1C}">
+                          <a14:useLocalDpi xmlns:a14="http://schemas.microsoft.com/office/drawing/2010/main" val="0"/>
+                        </a:ext>
+                      </a:extLst>
+                    </a:blip>
+                    <a:stretch>
+                      <a:fillRect/>
+                    </a:stretch>
+                  </pic:blipFill>
+                  <pic:spPr>
+                    <a:xfrm>
+                      <a:off x="0" y="0"/>
+                      <a:ext cx="5731510" cy="1772285"/>
+                    </a:xfrm>
+                    <a:prstGeom prst="rect">
+                      <a:avLst/>
+                    </a:prstGeom>
+                  </pic:spPr>
+                </pic:pic>
+              </a:graphicData>
+            </a:graphic>
+          </wp:inline>
+        </w:drawing>
+      </w:r>
+    </w:p>
+    <w:p>
+      <w:pPr>
+        <w:rPr>
+          <w:b/>
+          <w:bCs/>
+        </w:rPr>
+      </w:pPr>
+      <w:r>
+        <w:rPr>
+          <w:b/>
+          <w:bCs/>
+        </w:rPr>
+        <w:t>Junior Player Management:</w:t>
+      </w:r>
+    </w:p>
+    <w:p>
+      <w:r>
+        <w:rPr>
+          <w:noProof/>
+        </w:rPr>
+        <w:drawing>
+          <wp:inline distT="0" distB="0" distL="0" distR="0" wp14:anchorId="013F6B9D" wp14:editId="2BDA041D">
+            <wp:extent cx="5731510" cy="1736628"/>
+            <wp:effectExtent l="0" t="0" r="2540" b="0"/>
+            <wp:docPr id="479145207" name="Picture 1"/>
+            <wp:cNvGraphicFramePr>
+              <a:graphicFrameLocks xmlns:a="http://schemas.openxmlformats.org/drawingml/2006/main" noChangeAspect="1"/>
+            </wp:cNvGraphicFramePr>
+            <a:graphic xmlns:a="http://schemas.openxmlformats.org/drawingml/2006/main">
+              <a:graphicData uri="http://schemas.openxmlformats.org/drawingml/2006/picture">
+                <pic:pic xmlns:pic="http://schemas.openxmlformats.org/drawingml/2006/picture">
+                  <pic:nvPicPr>
+                    <pic:cNvPr id="479145207" name="Picture 1"/>
+                    <pic:cNvPicPr/>
+                  </pic:nvPicPr>
+                  <pic:blipFill>
+                    <a:blip r:embed="rId14">
+                      <a:extLst>
+                        <a:ext uri="{28A0092B-C50C-407E-A947-70E740481C1C}">
+                          <a14:useLocalDpi xmlns:a14="http://schemas.microsoft.com/office/drawing/2010/main" val="0"/>
+                        </a:ext>
+                      </a:extLst>
+                    </a:blip>
+                    <a:stretch>
+                      <a:fillRect/>
+                    </a:stretch>
+                  </pic:blipFill>
+                  <pic:spPr>
+                    <a:xfrm>
+                      <a:off x="0" y="0"/>
+                      <a:ext cx="5731510" cy="1736628"/>
+                    </a:xfrm>
+                    <a:prstGeom prst="rect">
+                      <a:avLst/>
+                    </a:prstGeom>
+                  </pic:spPr>
+                </pic:pic>
+              </a:graphicData>
+            </a:graphic>
+          </wp:inline>
+        </w:drawing>
+      </w:r>
+    </w:p>
+    <w:p>
+      <w:pPr>
+        <w:rPr>
+          <w:b/>
+          <w:bCs/>
+        </w:rPr>
+      </w:pPr>
+      <w:r>
+        <w:rPr>
+          <w:b/>
+          <w:bCs/>
+        </w:rPr>
+        <w:t>Non-player Member Management:</w:t>
+      </w:r>
+    </w:p>
+    <w:p>
+      <w:r>
+        <w:rPr>
+          <w:noProof/>
+        </w:rPr>
+        <w:drawing>
+          <wp:inline distT="0" distB="0" distL="0" distR="0" wp14:anchorId="4C499D2B" wp14:editId="7E23B661">
+            <wp:extent cx="5731510" cy="1390650"/>
+            <wp:effectExtent l="0" t="0" r="2540" b="0"/>
+            <wp:docPr id="184546852" name="Picture 1" descr="A group of white ovals with black text&#10;&#10;Description automatically generated"/>
+            <wp:cNvGraphicFramePr>
+              <a:graphicFrameLocks xmlns:a="http://schemas.openxmlformats.org/drawingml/2006/main" noChangeAspect="1"/>
+            </wp:cNvGraphicFramePr>
+            <a:graphic xmlns:a="http://schemas.openxmlformats.org/drawingml/2006/main">
+              <a:graphicData uri="http://schemas.openxmlformats.org/drawingml/2006/picture">
+                <pic:pic xmlns:pic="http://schemas.openxmlformats.org/drawingml/2006/picture">
+                  <pic:nvPicPr>
+                    <pic:cNvPr id="184546852" name="Picture 1" descr="A group of white ovals with black text&#10;&#10;Description automatically generated"/>
+                    <pic:cNvPicPr/>
+                  </pic:nvPicPr>
+                  <pic:blipFill>
+                    <a:blip r:embed="rId15">
+                      <a:extLst>
+                        <a:ext uri="{28A0092B-C50C-407E-A947-70E740481C1C}">
+                          <a14:useLocalDpi xmlns:a14="http://schemas.microsoft.com/office/drawing/2010/main" val="0"/>
+                        </a:ext>
+                      </a:extLst>
+                    </a:blip>
+                    <a:stretch>
+                      <a:fillRect/>
+                    </a:stretch>
+                  </pic:blipFill>
+                  <pic:spPr>
+                    <a:xfrm>
+                      <a:off x="0" y="0"/>
+                      <a:ext cx="5731510" cy="1390650"/>
+                    </a:xfrm>
+                    <a:prstGeom prst="rect">
+                      <a:avLst/>
+                    </a:prstGeom>
+                  </pic:spPr>
+                </pic:pic>
+              </a:graphicData>
+            </a:graphic>
+          </wp:inline>
+        </w:drawing>
+      </w:r>
+    </w:p>
+    <w:p>
+      <w:pPr>
+        <w:rPr>
+          <w:b/>
+          <w:bCs/>
+        </w:rPr>
+      </w:pPr>
+      <w:r>
+        <w:rPr>
+          <w:b/>
+          <w:bCs/>
+        </w:rPr>
+        <w:t>Event Management:</w:t>
+      </w:r>
+    </w:p>
+    <w:p>
+      <w:r>
+        <w:rPr>
+          <w:noProof/>
+        </w:rPr>
+        <w:drawing>
+          <wp:inline distT="0" distB="0" distL="0" distR="0" wp14:anchorId="7F4828AD" wp14:editId="65D5EAFB">
+            <wp:extent cx="5731510" cy="1390650"/>
+            <wp:effectExtent l="0" t="0" r="2540" b="0"/>
+            <wp:docPr id="1016986406" name="Picture 1" descr="A group of white ovals with black text&#10;&#10;Description automatically generated"/>
+            <wp:cNvGraphicFramePr>
+              <a:graphicFrameLocks xmlns:a="http://schemas.openxmlformats.org/drawingml/2006/main" noChangeAspect="1"/>
+            </wp:cNvGraphicFramePr>
+            <a:graphic xmlns:a="http://schemas.openxmlformats.org/drawingml/2006/main">
+              <a:graphicData uri="http://schemas.openxmlformats.org/drawingml/2006/picture">
+                <pic:pic xmlns:pic="http://schemas.openxmlformats.org/drawingml/2006/picture">
+                  <pic:nvPicPr>
+                    <pic:cNvPr id="1016986406" name="Picture 1" descr="A group of white ovals with black text&#10;&#10;Description automatically generated"/>
+                    <pic:cNvPicPr/>
+                  </pic:nvPicPr>
+                  <pic:blipFill>
+                    <a:blip r:embed="rId15">
+                      <a:extLst>
+                        <a:ext uri="{28A0092B-C50C-407E-A947-70E740481C1C}">
+                          <a14:useLocalDpi xmlns:a14="http://schemas.microsoft.com/office/drawing/2010/main" val="0"/>
+                        </a:ext>
+                      </a:extLst>
+                    </a:blip>
+                    <a:stretch>
+                      <a:fillRect/>
+                    </a:stretch>
+                  </pic:blipFill>
+                  <pic:spPr>
+                    <a:xfrm>
+                      <a:off x="0" y="0"/>
+                      <a:ext cx="5731510" cy="1390650"/>
+                    </a:xfrm>
+                    <a:prstGeom prst="rect">
+                      <a:avLst/>
+                    </a:prstGeom>
+                  </pic:spPr>
+                </pic:pic>
+              </a:graphicData>
+            </a:graphic>
+          </wp:inline>
+        </w:drawing>
+      </w:r>
+    </w:p>
+    <w:p>
+      <w:pPr>
+        <w:rPr>
+          <w:b/>
+          <w:bCs/>
+        </w:rPr>
+      </w:pPr>
+      <w:r>
+        <w:rPr>
+          <w:b/>
+          <w:bCs/>
+        </w:rPr>
+        <w:lastRenderedPageBreak/>
+        <w:t>Data &amp; Coach Management:</w:t>
+      </w:r>
+    </w:p>
+    <w:p>
+      <w:r>
+        <w:rPr>
+          <w:noProof/>
+        </w:rPr>
+        <w:drawing>
+          <wp:inline distT="0" distB="0" distL="0" distR="0" wp14:anchorId="6A1239A5" wp14:editId="3B898468">
+            <wp:extent cx="5972175" cy="3077396"/>
+            <wp:effectExtent l="0" t="0" r="0" b="8890"/>
+            <wp:docPr id="546875640" name="Picture 1"/>
+            <wp:cNvGraphicFramePr>
+              <a:graphicFrameLocks xmlns:a="http://schemas.openxmlformats.org/drawingml/2006/main" noChangeAspect="1"/>
+            </wp:cNvGraphicFramePr>
+            <a:graphic xmlns:a="http://schemas.openxmlformats.org/drawingml/2006/main">
+              <a:graphicData uri="http://schemas.openxmlformats.org/drawingml/2006/picture">
+                <pic:pic xmlns:pic="http://schemas.openxmlformats.org/drawingml/2006/picture">
+                  <pic:nvPicPr>
+                    <pic:cNvPr id="546875640" name="Picture 1"/>
+                    <pic:cNvPicPr/>
+                  </pic:nvPicPr>
+                  <pic:blipFill>
+                    <a:blip r:embed="rId16">
+                      <a:extLst>
+                        <a:ext uri="{28A0092B-C50C-407E-A947-70E740481C1C}">
+                          <a14:useLocalDpi xmlns:a14="http://schemas.microsoft.com/office/drawing/2010/main" val="0"/>
+                        </a:ext>
+                      </a:extLst>
+                    </a:blip>
+                    <a:stretch>
+                      <a:fillRect/>
+                    </a:stretch>
+                  </pic:blipFill>
+                  <pic:spPr>
+                    <a:xfrm>
+                      <a:off x="0" y="0"/>
+                      <a:ext cx="5992066" cy="3087646"/>
+                    </a:xfrm>
+                    <a:prstGeom prst="rect">
+                      <a:avLst/>
+                    </a:prstGeom>
+                  </pic:spPr>
+                </pic:pic>
+              </a:graphicData>
+            </a:graphic>
+          </wp:inline>
+        </w:drawing>
+      </w:r>
+    </w:p>
     <w:p>
       <w:pPr>
         <w:rPr>
@@ -1478,10 +1849,7 @@
       </w:pPr>
       <w:bookmarkStart w:id="6" w:name="_Toc164760602"/>
       <w:r>
-        <w:t>View Model</w:t>
-      </w:r>
-      <w:r>
-        <w:t xml:space="preserve"> </w:t>
+        <w:t xml:space="preserve">View Model </w:t>
       </w:r>
       <w:r>
         <w:t>Before</w:t>
@@ -1494,10 +1862,7 @@
       </w:pPr>
       <w:bookmarkStart w:id="7" w:name="_Toc164760603"/>
       <w:r>
-        <w:t>View Model</w:t>
-      </w:r>
-      <w:r>
-        <w:t xml:space="preserve"> </w:t>
+        <w:t xml:space="preserve">View Model </w:t>
       </w:r>
       <w:r>
         <w:t>After</w:t>

</xml_diff>